<commit_message>
add feature export excel
</commit_message>
<xml_diff>
--- a/public/template/rasyidu/invoice.docx
+++ b/public/template/rasyidu/invoice.docx
@@ -15,7 +15,7 @@
       </w:pPr>
       <w:r>
         <w:drawing>
-          <wp:anchor distT="0" distB="0" distL="114300" distR="114300" simplePos="0" relativeHeight="251659264" behindDoc="0" locked="0" layoutInCell="1" allowOverlap="1">
+          <wp:anchor distT="0" distB="0" distL="114300" distR="114300" simplePos="0" relativeHeight="251660288" behindDoc="0" locked="0" layoutInCell="1" allowOverlap="1">
             <wp:simplePos x="0" y="0"/>
             <wp:positionH relativeFrom="page">
               <wp:posOffset>676275</wp:posOffset>
@@ -294,8 +294,6 @@
         </w:rPr>
         <w:t>Yogyakarta</w:t>
       </w:r>
-      <w:bookmarkStart w:id="0" w:name="_GoBack"/>
-      <w:bookmarkEnd w:id="0"/>
       <w:r>
         <w:rPr>
           <w:rFonts w:ascii="Times New Roman"/>
@@ -622,6 +620,122 @@
           <w:szCs w:val="20"/>
         </w:rPr>
       </w:pPr>
+      <w:r>
+        <w:rPr>
+          <w:sz w:val="20"/>
+        </w:rPr>
+        <mc:AlternateContent>
+          <mc:Choice Requires="wps">
+            <w:drawing>
+              <wp:anchor distT="0" distB="0" distL="114300" distR="114300" simplePos="0" relativeHeight="251670528" behindDoc="0" locked="0" layoutInCell="1" allowOverlap="1">
+                <wp:simplePos x="0" y="0"/>
+                <wp:positionH relativeFrom="column">
+                  <wp:posOffset>5380355</wp:posOffset>
+                </wp:positionH>
+                <wp:positionV relativeFrom="paragraph">
+                  <wp:posOffset>2139950</wp:posOffset>
+                </wp:positionV>
+                <wp:extent cx="1141095" cy="207645"/>
+                <wp:effectExtent l="0" t="0" r="0" b="0"/>
+                <wp:wrapNone/>
+                <wp:docPr id="73" name="Text Box 1005"/>
+                <wp:cNvGraphicFramePr/>
+                <a:graphic xmlns:a="http://schemas.openxmlformats.org/drawingml/2006/main">
+                  <a:graphicData uri="http://schemas.microsoft.com/office/word/2010/wordprocessingShape">
+                    <wps:wsp>
+                      <wps:cNvSpPr txBox="1"/>
+                      <wps:spPr>
+                        <a:xfrm>
+                          <a:off x="0" y="0"/>
+                          <a:ext cx="1141095" cy="207645"/>
+                        </a:xfrm>
+                        <a:prstGeom prst="rect">
+                          <a:avLst/>
+                        </a:prstGeom>
+                        <a:noFill/>
+                        <a:ln>
+                          <a:noFill/>
+                        </a:ln>
+                      </wps:spPr>
+                      <wps:txbx>
+                        <w:txbxContent>
+                          <w:p>
+                            <w:pPr>
+                              <w:ind w:firstLine="195" w:firstLineChars="150"/>
+                              <w:rPr>
+                                <w:rFonts w:hint="default"/>
+                                <w:b/>
+                                <w:bCs/>
+                                <w:sz w:val="13"/>
+                                <w:szCs w:val="13"/>
+                                <w:shd w:val="clear" w:color="auto" w:fill="auto"/>
+                                <w:lang w:val="en-US"/>
+                              </w:rPr>
+                            </w:pPr>
+                            <w:r>
+                              <w:rPr>
+                                <w:rFonts w:hint="default"/>
+                                <w:b/>
+                                <w:bCs/>
+                                <w:sz w:val="13"/>
+                                <w:szCs w:val="13"/>
+                                <w:shd w:val="clear" w:color="auto" w:fill="auto"/>
+                                <w:lang w:val="en-US"/>
+                              </w:rPr>
+                              <w:t>${total_invoice}</w:t>
+                            </w:r>
+                          </w:p>
+                        </w:txbxContent>
+                      </wps:txbx>
+                      <wps:bodyPr upright="1"/>
+                    </wps:wsp>
+                  </a:graphicData>
+                </a:graphic>
+              </wp:anchor>
+            </w:drawing>
+          </mc:Choice>
+          <mc:Fallback>
+            <w:pict>
+              <v:shape id="Text Box 1005" o:spid="_x0000_s1026" o:spt="202" type="#_x0000_t202" style="position:absolute;left:0pt;margin-left:423.65pt;margin-top:168.5pt;height:16.35pt;width:89.85pt;z-index:251670528;mso-width-relative:page;mso-height-relative:page;" filled="f" stroked="f" coordsize="21600,21600" o:gfxdata="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">
+                <v:fill on="f" focussize="0,0"/>
+                <v:stroke on="f"/>
+                <v:imagedata o:title=""/>
+                <o:lock v:ext="edit" aspectratio="f"/>
+                <v:textbox>
+                  <w:txbxContent>
+                    <w:p>
+                      <w:pPr>
+                        <w:ind w:firstLine="195" w:firstLineChars="150"/>
+                        <w:rPr>
+                          <w:rFonts w:hint="default"/>
+                          <w:b/>
+                          <w:bCs/>
+                          <w:sz w:val="13"/>
+                          <w:szCs w:val="13"/>
+                          <w:shd w:val="clear" w:color="auto" w:fill="auto"/>
+                          <w:lang w:val="en-US"/>
+                        </w:rPr>
+                      </w:pPr>
+                      <w:r>
+                        <w:rPr>
+                          <w:rFonts w:hint="default"/>
+                          <w:b/>
+                          <w:bCs/>
+                          <w:sz w:val="13"/>
+                          <w:szCs w:val="13"/>
+                          <w:shd w:val="clear" w:color="auto" w:fill="auto"/>
+                          <w:lang w:val="en-US"/>
+                        </w:rPr>
+                        <w:t>${total_invoice}</w:t>
+                      </w:r>
+                    </w:p>
+                  </w:txbxContent>
+                </v:textbox>
+              </v:shape>
+            </w:pict>
+          </mc:Fallback>
+        </mc:AlternateContent>
+      </w:r>
       <w:r>
         <w:rPr>
           <w:sz w:val="20"/>
@@ -1069,122 +1183,6 @@
                           <w:lang w:val="en-US"/>
                         </w:rPr>
                         <w:t>${subtotal}</w:t>
-                      </w:r>
-                    </w:p>
-                  </w:txbxContent>
-                </v:textbox>
-              </v:shape>
-            </w:pict>
-          </mc:Fallback>
-        </mc:AlternateContent>
-      </w:r>
-      <w:r>
-        <w:rPr>
-          <w:sz w:val="20"/>
-        </w:rPr>
-        <mc:AlternateContent>
-          <mc:Choice Requires="wps">
-            <w:drawing>
-              <wp:anchor distT="0" distB="0" distL="114300" distR="114300" simplePos="0" relativeHeight="251670528" behindDoc="0" locked="0" layoutInCell="1" allowOverlap="1">
-                <wp:simplePos x="0" y="0"/>
-                <wp:positionH relativeFrom="column">
-                  <wp:posOffset>5926455</wp:posOffset>
-                </wp:positionH>
-                <wp:positionV relativeFrom="paragraph">
-                  <wp:posOffset>2148840</wp:posOffset>
-                </wp:positionV>
-                <wp:extent cx="735330" cy="207645"/>
-                <wp:effectExtent l="0" t="0" r="0" b="0"/>
-                <wp:wrapNone/>
-                <wp:docPr id="73" name="Text Box 1005"/>
-                <wp:cNvGraphicFramePr/>
-                <a:graphic xmlns:a="http://schemas.openxmlformats.org/drawingml/2006/main">
-                  <a:graphicData uri="http://schemas.microsoft.com/office/word/2010/wordprocessingShape">
-                    <wps:wsp>
-                      <wps:cNvSpPr txBox="1"/>
-                      <wps:spPr>
-                        <a:xfrm>
-                          <a:off x="0" y="0"/>
-                          <a:ext cx="735330" cy="207645"/>
-                        </a:xfrm>
-                        <a:prstGeom prst="rect">
-                          <a:avLst/>
-                        </a:prstGeom>
-                        <a:noFill/>
-                        <a:ln>
-                          <a:noFill/>
-                        </a:ln>
-                      </wps:spPr>
-                      <wps:txbx>
-                        <w:txbxContent>
-                          <w:p>
-                            <w:pPr>
-                              <w:ind w:firstLine="195" w:firstLineChars="150"/>
-                              <w:rPr>
-                                <w:rFonts w:hint="default"/>
-                                <w:b/>
-                                <w:bCs/>
-                                <w:sz w:val="13"/>
-                                <w:szCs w:val="13"/>
-                                <w:shd w:val="clear" w:color="auto" w:fill="auto"/>
-                                <w:lang w:val="en-US"/>
-                              </w:rPr>
-                            </w:pPr>
-                            <w:r>
-                              <w:rPr>
-                                <w:rFonts w:hint="default"/>
-                                <w:b/>
-                                <w:bCs/>
-                                <w:sz w:val="13"/>
-                                <w:szCs w:val="13"/>
-                                <w:shd w:val="clear" w:color="auto" w:fill="auto"/>
-                                <w:lang w:val="en-US"/>
-                              </w:rPr>
-                              <w:t>${total}</w:t>
-                            </w:r>
-                          </w:p>
-                        </w:txbxContent>
-                      </wps:txbx>
-                      <wps:bodyPr upright="1"/>
-                    </wps:wsp>
-                  </a:graphicData>
-                </a:graphic>
-              </wp:anchor>
-            </w:drawing>
-          </mc:Choice>
-          <mc:Fallback>
-            <w:pict>
-              <v:shape id="Text Box 1005" o:spid="_x0000_s1026" o:spt="202" type="#_x0000_t202" style="position:absolute;left:0pt;margin-left:466.65pt;margin-top:169.2pt;height:16.35pt;width:57.9pt;z-index:251670528;mso-width-relative:page;mso-height-relative:page;" filled="f" stroked="f" coordsize="21600,21600" o:gfxdata="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">
-                <v:fill on="f" focussize="0,0"/>
-                <v:stroke on="f"/>
-                <v:imagedata o:title=""/>
-                <o:lock v:ext="edit" aspectratio="f"/>
-                <v:textbox>
-                  <w:txbxContent>
-                    <w:p>
-                      <w:pPr>
-                        <w:ind w:firstLine="195" w:firstLineChars="150"/>
-                        <w:rPr>
-                          <w:rFonts w:hint="default"/>
-                          <w:b/>
-                          <w:bCs/>
-                          <w:sz w:val="13"/>
-                          <w:szCs w:val="13"/>
-                          <w:shd w:val="clear" w:color="auto" w:fill="auto"/>
-                          <w:lang w:val="en-US"/>
-                        </w:rPr>
-                      </w:pPr>
-                      <w:r>
-                        <w:rPr>
-                          <w:rFonts w:hint="default"/>
-                          <w:b/>
-                          <w:bCs/>
-                          <w:sz w:val="13"/>
-                          <w:szCs w:val="13"/>
-                          <w:shd w:val="clear" w:color="auto" w:fill="auto"/>
-                          <w:lang w:val="en-US"/>
-                        </w:rPr>
-                        <w:t>${total}</w:t>
                       </w:r>
                     </w:p>
                   </w:txbxContent>
@@ -4680,6 +4678,8 @@
           <w:szCs w:val="18"/>
         </w:rPr>
       </w:pPr>
+      <w:bookmarkStart w:id="0" w:name="_GoBack"/>
+      <w:bookmarkEnd w:id="0"/>
     </w:p>
     <w:p>
       <w:pPr>

</xml_diff>